<commit_message>
Añadido el diaframa de clases con las correcciones del profesor Anibal
</commit_message>
<xml_diff>
--- a/Análisis.docx
+++ b/Análisis.docx
@@ -447,32 +447,78 @@
           <w:szCs w:val="24"/>
           <w:lang w:val="es-ES"/>
         </w:rPr>
+        <w:t xml:space="preserve"> Conforme los extraterrestres sobrepasen la línea divisora con el planeta tierra, se restará el nivel de vida de Rick, de igual manera, Rick podrá aumentar su puntuación dependiendo del número de extraterrestres que pueda acabar con su arma.</w:t>
+      </w:r>
+    </w:p>
+    <w:p>
+      <w:pPr>
+        <w:jc w:val="both"/>
+        <w:rPr>
+          <w:rFonts w:ascii="Arial" w:hAnsi="Arial" w:cs="Arial"/>
+          <w:sz w:val="24"/>
+          <w:szCs w:val="24"/>
+          <w:lang w:val="es-ES"/>
+        </w:rPr>
+      </w:pPr>
+      <w:r>
+        <w:rPr>
+          <w:rFonts w:ascii="Arial" w:hAnsi="Arial" w:cs="Arial"/>
+          <w:b/>
+          <w:bCs/>
+          <w:sz w:val="24"/>
+          <w:szCs w:val="24"/>
+          <w:lang w:val="es-ES"/>
+        </w:rPr>
+        <w:t>Nivel</w:t>
+      </w:r>
+      <w:r>
+        <w:rPr>
+          <w:rFonts w:ascii="Arial" w:hAnsi="Arial" w:cs="Arial"/>
+          <w:b/>
+          <w:bCs/>
+          <w:sz w:val="24"/>
+          <w:szCs w:val="24"/>
+          <w:lang w:val="es-ES"/>
+        </w:rPr>
         <w:t xml:space="preserve"> </w:t>
       </w:r>
       <w:r>
         <w:rPr>
           <w:rFonts w:ascii="Arial" w:hAnsi="Arial" w:cs="Arial"/>
-          <w:sz w:val="24"/>
-          <w:szCs w:val="24"/>
-          <w:lang w:val="es-ES"/>
-        </w:rPr>
-        <w:t>Conforme los extraterrestres sobrepasen la línea divisora con el planeta tierra, se restará el nivel de vida de Rick</w:t>
-      </w:r>
-      <w:r>
-        <w:rPr>
-          <w:rFonts w:ascii="Arial" w:hAnsi="Arial" w:cs="Arial"/>
-          <w:sz w:val="24"/>
-          <w:szCs w:val="24"/>
-          <w:lang w:val="es-ES"/>
-        </w:rPr>
-        <w:t>, de igual manera, Rick podrá aumentar su puntuación dependiendo del número de extraterrestres que pueda acabar con su arma.</w:t>
-      </w:r>
-    </w:p>
-    <w:p>
-      <w:pPr>
-        <w:jc w:val="both"/>
-        <w:rPr>
-          <w:rFonts w:ascii="Arial" w:hAnsi="Arial" w:cs="Arial"/>
+          <w:b/>
+          <w:bCs/>
+          <w:sz w:val="24"/>
+          <w:szCs w:val="24"/>
+          <w:lang w:val="es-ES"/>
+        </w:rPr>
+        <w:t xml:space="preserve">1: </w:t>
+      </w:r>
+      <w:r>
+        <w:rPr>
+          <w:rFonts w:ascii="Arial" w:hAnsi="Arial" w:cs="Arial"/>
+          <w:sz w:val="24"/>
+          <w:szCs w:val="24"/>
+          <w:lang w:val="es-ES"/>
+        </w:rPr>
+        <w:t>Los extraterrestres usaran el MRU (Movimiento rectilíneo uniforme)</w:t>
+      </w:r>
+      <w:r>
+        <w:rPr>
+          <w:rFonts w:ascii="Arial" w:hAnsi="Arial" w:cs="Arial"/>
+          <w:sz w:val="24"/>
+          <w:szCs w:val="24"/>
+          <w:lang w:val="es-ES"/>
+        </w:rPr>
+        <w:t xml:space="preserve">. Como bien se sabe, este movimiento hará que los extraterrestres avancen de manera constante, en dirección y en velocidad. Adicional a esto, la frecuencia con la que saldrán los extraterrestres será de 2000ms, o mejor dicho 2 segundos. </w:t>
+      </w:r>
+    </w:p>
+    <w:p>
+      <w:pPr>
+        <w:jc w:val="both"/>
+        <w:rPr>
+          <w:rFonts w:ascii="Arial" w:hAnsi="Arial" w:cs="Arial"/>
+          <w:b/>
+          <w:bCs/>
           <w:sz w:val="24"/>
           <w:szCs w:val="24"/>
           <w:lang w:val="es-ES"/>
@@ -498,45 +544,79 @@
           <w:szCs w:val="24"/>
           <w:lang w:val="es-ES"/>
         </w:rPr>
-        <w:t xml:space="preserve"> </w:t>
-      </w:r>
-      <w:r>
-        <w:rPr>
-          <w:rFonts w:ascii="Arial" w:hAnsi="Arial" w:cs="Arial"/>
-          <w:b/>
-          <w:bCs/>
-          <w:sz w:val="24"/>
-          <w:szCs w:val="24"/>
-          <w:lang w:val="es-ES"/>
-        </w:rPr>
-        <w:t xml:space="preserve">1: </w:t>
-      </w:r>
-      <w:r>
-        <w:rPr>
-          <w:rFonts w:ascii="Arial" w:hAnsi="Arial" w:cs="Arial"/>
-          <w:sz w:val="24"/>
-          <w:szCs w:val="24"/>
-          <w:lang w:val="es-ES"/>
-        </w:rPr>
-        <w:t>Los extraterrestres usaran el MRU (Movimiento rectilíneo uniforme)</w:t>
-      </w:r>
-      <w:r>
-        <w:rPr>
-          <w:rFonts w:ascii="Arial" w:hAnsi="Arial" w:cs="Arial"/>
-          <w:sz w:val="24"/>
-          <w:szCs w:val="24"/>
-          <w:lang w:val="es-ES"/>
-        </w:rPr>
-        <w:t xml:space="preserve">. Como bien se sabe, este movimiento hará que los extraterrestres avancen de manera constante, en dirección y en velocidad. Adicional a esto, la frecuencia con la que saldrán los extraterrestres será de 2000ms, o mejor dicho 2 segundos. </w:t>
-      </w:r>
-    </w:p>
-    <w:p>
-      <w:pPr>
-        <w:jc w:val="both"/>
-        <w:rPr>
-          <w:rFonts w:ascii="Arial" w:hAnsi="Arial" w:cs="Arial"/>
-          <w:b/>
-          <w:bCs/>
+        <w:t xml:space="preserve"> 2</w:t>
+      </w:r>
+      <w:r>
+        <w:rPr>
+          <w:rFonts w:ascii="Arial" w:hAnsi="Arial" w:cs="Arial"/>
+          <w:b/>
+          <w:bCs/>
+          <w:sz w:val="24"/>
+          <w:szCs w:val="24"/>
+          <w:lang w:val="es-ES"/>
+        </w:rPr>
+        <w:t xml:space="preserve">: </w:t>
+      </w:r>
+      <w:r>
+        <w:rPr>
+          <w:rFonts w:ascii="Arial" w:hAnsi="Arial" w:cs="Arial"/>
+          <w:sz w:val="24"/>
+          <w:szCs w:val="24"/>
+          <w:lang w:val="es-ES"/>
+        </w:rPr>
+        <w:t>Los extraterrestres usaran el MRU</w:t>
+      </w:r>
+      <w:r>
+        <w:rPr>
+          <w:rFonts w:ascii="Arial" w:hAnsi="Arial" w:cs="Arial"/>
+          <w:sz w:val="24"/>
+          <w:szCs w:val="24"/>
+          <w:lang w:val="es-ES"/>
+        </w:rPr>
+        <w:t>A</w:t>
+      </w:r>
+      <w:r>
+        <w:rPr>
+          <w:rFonts w:ascii="Arial" w:hAnsi="Arial" w:cs="Arial"/>
+          <w:sz w:val="24"/>
+          <w:szCs w:val="24"/>
+          <w:lang w:val="es-ES"/>
+        </w:rPr>
+        <w:t xml:space="preserve"> (Movimiento rectilíneo uniforme</w:t>
+      </w:r>
+      <w:r>
+        <w:rPr>
+          <w:rFonts w:ascii="Arial" w:hAnsi="Arial" w:cs="Arial"/>
+          <w:sz w:val="24"/>
+          <w:szCs w:val="24"/>
+          <w:lang w:val="es-ES"/>
+        </w:rPr>
+        <w:t xml:space="preserve"> acelerado</w:t>
+      </w:r>
+      <w:r>
+        <w:rPr>
+          <w:rFonts w:ascii="Arial" w:hAnsi="Arial" w:cs="Arial"/>
+          <w:sz w:val="24"/>
+          <w:szCs w:val="24"/>
+          <w:lang w:val="es-ES"/>
+        </w:rPr>
+        <w:t>)</w:t>
+      </w:r>
+      <w:r>
+        <w:rPr>
+          <w:rFonts w:ascii="Arial" w:hAnsi="Arial" w:cs="Arial"/>
+          <w:sz w:val="24"/>
+          <w:szCs w:val="24"/>
+          <w:lang w:val="es-ES"/>
+        </w:rPr>
+        <w:t xml:space="preserve">. Como bien se sabe, este movimiento hará que los extraterrestres avancen de manera constante, en dirección, pero no en velocidad, la velocidad será mucho mayor. Adicional a esto, la frecuencia con la que saldrán los extraterrestres será de 1000ms, o mejor dicho 1 segundo. </w:t>
+      </w:r>
+    </w:p>
+    <w:p>
+      <w:pPr>
+        <w:jc w:val="both"/>
+        <w:rPr>
+          <w:rFonts w:ascii="Arial" w:hAnsi="Arial" w:cs="Arial"/>
           <w:sz w:val="24"/>
           <w:szCs w:val="24"/>
           <w:lang w:val="es-ES"/>
@@ -562,199 +642,7 @@
           <w:szCs w:val="24"/>
           <w:lang w:val="es-ES"/>
         </w:rPr>
-        <w:t xml:space="preserve"> </w:t>
-      </w:r>
-      <w:r>
-        <w:rPr>
-          <w:rFonts w:ascii="Arial" w:hAnsi="Arial" w:cs="Arial"/>
-          <w:b/>
-          <w:bCs/>
-          <w:sz w:val="24"/>
-          <w:szCs w:val="24"/>
-          <w:lang w:val="es-ES"/>
-        </w:rPr>
-        <w:t>2</w:t>
-      </w:r>
-      <w:r>
-        <w:rPr>
-          <w:rFonts w:ascii="Arial" w:hAnsi="Arial" w:cs="Arial"/>
-          <w:b/>
-          <w:bCs/>
-          <w:sz w:val="24"/>
-          <w:szCs w:val="24"/>
-          <w:lang w:val="es-ES"/>
-        </w:rPr>
-        <w:t xml:space="preserve">: </w:t>
-      </w:r>
-      <w:r>
-        <w:rPr>
-          <w:rFonts w:ascii="Arial" w:hAnsi="Arial" w:cs="Arial"/>
-          <w:sz w:val="24"/>
-          <w:szCs w:val="24"/>
-          <w:lang w:val="es-ES"/>
-        </w:rPr>
-        <w:t>Los extraterrestres usaran el MRU</w:t>
-      </w:r>
-      <w:r>
-        <w:rPr>
-          <w:rFonts w:ascii="Arial" w:hAnsi="Arial" w:cs="Arial"/>
-          <w:sz w:val="24"/>
-          <w:szCs w:val="24"/>
-          <w:lang w:val="es-ES"/>
-        </w:rPr>
-        <w:t>A</w:t>
-      </w:r>
-      <w:r>
-        <w:rPr>
-          <w:rFonts w:ascii="Arial" w:hAnsi="Arial" w:cs="Arial"/>
-          <w:sz w:val="24"/>
-          <w:szCs w:val="24"/>
-          <w:lang w:val="es-ES"/>
-        </w:rPr>
-        <w:t xml:space="preserve"> (Movimiento rectilíneo uniforme</w:t>
-      </w:r>
-      <w:r>
-        <w:rPr>
-          <w:rFonts w:ascii="Arial" w:hAnsi="Arial" w:cs="Arial"/>
-          <w:sz w:val="24"/>
-          <w:szCs w:val="24"/>
-          <w:lang w:val="es-ES"/>
-        </w:rPr>
-        <w:t xml:space="preserve"> acelerado</w:t>
-      </w:r>
-      <w:r>
-        <w:rPr>
-          <w:rFonts w:ascii="Arial" w:hAnsi="Arial" w:cs="Arial"/>
-          <w:sz w:val="24"/>
-          <w:szCs w:val="24"/>
-          <w:lang w:val="es-ES"/>
-        </w:rPr>
-        <w:t>)</w:t>
-      </w:r>
-      <w:r>
-        <w:rPr>
-          <w:rFonts w:ascii="Arial" w:hAnsi="Arial" w:cs="Arial"/>
-          <w:sz w:val="24"/>
-          <w:szCs w:val="24"/>
-          <w:lang w:val="es-ES"/>
-        </w:rPr>
-        <w:t xml:space="preserve">. Como bien se sabe, este movimiento hará que los extraterrestres avancen de manera constante, en </w:t>
-      </w:r>
-      <w:r>
-        <w:rPr>
-          <w:rFonts w:ascii="Arial" w:hAnsi="Arial" w:cs="Arial"/>
-          <w:sz w:val="24"/>
-          <w:szCs w:val="24"/>
-          <w:lang w:val="es-ES"/>
-        </w:rPr>
-        <w:t>dirección,</w:t>
-      </w:r>
-      <w:r>
-        <w:rPr>
-          <w:rFonts w:ascii="Arial" w:hAnsi="Arial" w:cs="Arial"/>
-          <w:sz w:val="24"/>
-          <w:szCs w:val="24"/>
-          <w:lang w:val="es-ES"/>
-        </w:rPr>
-        <w:t xml:space="preserve"> </w:t>
-      </w:r>
-      <w:r>
-        <w:rPr>
-          <w:rFonts w:ascii="Arial" w:hAnsi="Arial" w:cs="Arial"/>
-          <w:sz w:val="24"/>
-          <w:szCs w:val="24"/>
-          <w:lang w:val="es-ES"/>
-        </w:rPr>
-        <w:t>pero no en velocidad, la velocidad será mucho mayor.</w:t>
-      </w:r>
-      <w:r>
-        <w:rPr>
-          <w:rFonts w:ascii="Arial" w:hAnsi="Arial" w:cs="Arial"/>
-          <w:sz w:val="24"/>
-          <w:szCs w:val="24"/>
-          <w:lang w:val="es-ES"/>
-        </w:rPr>
-        <w:t xml:space="preserve"> Adicional a esto, la frecuencia con la que saldrán los extraterrestres será de </w:t>
-      </w:r>
-      <w:r>
-        <w:rPr>
-          <w:rFonts w:ascii="Arial" w:hAnsi="Arial" w:cs="Arial"/>
-          <w:sz w:val="24"/>
-          <w:szCs w:val="24"/>
-          <w:lang w:val="es-ES"/>
-        </w:rPr>
-        <w:t>1</w:t>
-      </w:r>
-      <w:r>
-        <w:rPr>
-          <w:rFonts w:ascii="Arial" w:hAnsi="Arial" w:cs="Arial"/>
-          <w:sz w:val="24"/>
-          <w:szCs w:val="24"/>
-          <w:lang w:val="es-ES"/>
-        </w:rPr>
-        <w:t xml:space="preserve">000ms, o mejor dicho </w:t>
-      </w:r>
-      <w:r>
-        <w:rPr>
-          <w:rFonts w:ascii="Arial" w:hAnsi="Arial" w:cs="Arial"/>
-          <w:sz w:val="24"/>
-          <w:szCs w:val="24"/>
-          <w:lang w:val="es-ES"/>
-        </w:rPr>
-        <w:t>1</w:t>
-      </w:r>
-      <w:r>
-        <w:rPr>
-          <w:rFonts w:ascii="Arial" w:hAnsi="Arial" w:cs="Arial"/>
-          <w:sz w:val="24"/>
-          <w:szCs w:val="24"/>
-          <w:lang w:val="es-ES"/>
-        </w:rPr>
-        <w:t xml:space="preserve"> segundo. </w:t>
-      </w:r>
-    </w:p>
-    <w:p>
-      <w:pPr>
-        <w:jc w:val="both"/>
-        <w:rPr>
-          <w:rFonts w:ascii="Arial" w:hAnsi="Arial" w:cs="Arial"/>
-          <w:sz w:val="24"/>
-          <w:szCs w:val="24"/>
-          <w:lang w:val="es-ES"/>
-        </w:rPr>
-      </w:pPr>
-      <w:r>
-        <w:rPr>
-          <w:rFonts w:ascii="Arial" w:hAnsi="Arial" w:cs="Arial"/>
-          <w:b/>
-          <w:bCs/>
-          <w:sz w:val="24"/>
-          <w:szCs w:val="24"/>
-          <w:lang w:val="es-ES"/>
-        </w:rPr>
-        <w:t>Nivel</w:t>
-      </w:r>
-      <w:r>
-        <w:rPr>
-          <w:rFonts w:ascii="Arial" w:hAnsi="Arial" w:cs="Arial"/>
-          <w:b/>
-          <w:bCs/>
-          <w:sz w:val="24"/>
-          <w:szCs w:val="24"/>
-          <w:lang w:val="es-ES"/>
-        </w:rPr>
-        <w:t xml:space="preserve"> </w:t>
-      </w:r>
-      <w:r>
-        <w:rPr>
-          <w:rFonts w:ascii="Arial" w:hAnsi="Arial" w:cs="Arial"/>
-          <w:b/>
-          <w:bCs/>
-          <w:sz w:val="24"/>
-          <w:szCs w:val="24"/>
-          <w:lang w:val="es-ES"/>
-        </w:rPr>
-        <w:t>3</w:t>
+        <w:t xml:space="preserve"> 3</w:t>
       </w:r>
       <w:r>
         <w:rPr>
@@ -989,6 +877,214 @@
           <w:lang w:val="es-ES"/>
         </w:rPr>
       </w:pPr>
+    </w:p>
+    <w:p>
+      <w:pPr>
+        <w:jc w:val="both"/>
+        <w:rPr>
+          <w:rFonts w:ascii="Arial" w:hAnsi="Arial" w:cs="Arial"/>
+          <w:b/>
+          <w:bCs/>
+          <w:sz w:val="24"/>
+          <w:szCs w:val="24"/>
+          <w:lang w:val="es-ES"/>
+        </w:rPr>
+      </w:pPr>
+    </w:p>
+    <w:p>
+      <w:pPr>
+        <w:jc w:val="both"/>
+        <w:rPr>
+          <w:rFonts w:ascii="Arial" w:hAnsi="Arial" w:cs="Arial"/>
+          <w:b/>
+          <w:bCs/>
+          <w:sz w:val="24"/>
+          <w:szCs w:val="24"/>
+          <w:lang w:val="es-ES"/>
+        </w:rPr>
+      </w:pPr>
+    </w:p>
+    <w:p>
+      <w:pPr>
+        <w:jc w:val="both"/>
+        <w:rPr>
+          <w:rFonts w:ascii="Arial" w:hAnsi="Arial" w:cs="Arial"/>
+          <w:b/>
+          <w:bCs/>
+          <w:sz w:val="24"/>
+          <w:szCs w:val="24"/>
+          <w:lang w:val="es-ES"/>
+        </w:rPr>
+      </w:pPr>
+    </w:p>
+    <w:p>
+      <w:pPr>
+        <w:jc w:val="both"/>
+        <w:rPr>
+          <w:rFonts w:ascii="Arial" w:hAnsi="Arial" w:cs="Arial"/>
+          <w:b/>
+          <w:bCs/>
+          <w:sz w:val="24"/>
+          <w:szCs w:val="24"/>
+          <w:lang w:val="es-ES"/>
+        </w:rPr>
+      </w:pPr>
+    </w:p>
+    <w:p>
+      <w:pPr>
+        <w:jc w:val="both"/>
+        <w:rPr>
+          <w:rFonts w:ascii="Arial" w:hAnsi="Arial" w:cs="Arial"/>
+          <w:b/>
+          <w:bCs/>
+          <w:sz w:val="24"/>
+          <w:szCs w:val="24"/>
+          <w:lang w:val="es-ES"/>
+        </w:rPr>
+      </w:pPr>
+    </w:p>
+    <w:p>
+      <w:pPr>
+        <w:jc w:val="both"/>
+        <w:rPr>
+          <w:rFonts w:ascii="Arial" w:hAnsi="Arial" w:cs="Arial"/>
+          <w:b/>
+          <w:bCs/>
+          <w:sz w:val="24"/>
+          <w:szCs w:val="24"/>
+          <w:lang w:val="es-ES"/>
+        </w:rPr>
+      </w:pPr>
+    </w:p>
+    <w:p>
+      <w:pPr>
+        <w:jc w:val="both"/>
+        <w:rPr>
+          <w:rFonts w:ascii="Arial" w:hAnsi="Arial" w:cs="Arial"/>
+          <w:b/>
+          <w:bCs/>
+          <w:sz w:val="24"/>
+          <w:szCs w:val="24"/>
+          <w:lang w:val="es-ES"/>
+        </w:rPr>
+      </w:pPr>
+    </w:p>
+    <w:p>
+      <w:pPr>
+        <w:jc w:val="both"/>
+        <w:rPr>
+          <w:rFonts w:ascii="Arial" w:hAnsi="Arial" w:cs="Arial"/>
+          <w:b/>
+          <w:bCs/>
+          <w:sz w:val="24"/>
+          <w:szCs w:val="24"/>
+          <w:lang w:val="es-ES"/>
+        </w:rPr>
+      </w:pPr>
+    </w:p>
+    <w:p>
+      <w:pPr>
+        <w:jc w:val="both"/>
+        <w:rPr>
+          <w:rFonts w:ascii="Arial" w:hAnsi="Arial" w:cs="Arial"/>
+          <w:b/>
+          <w:bCs/>
+          <w:sz w:val="24"/>
+          <w:szCs w:val="24"/>
+          <w:lang w:val="es-ES"/>
+        </w:rPr>
+      </w:pPr>
+    </w:p>
+    <w:p>
+      <w:pPr>
+        <w:jc w:val="both"/>
+        <w:rPr>
+          <w:rFonts w:ascii="Arial" w:hAnsi="Arial" w:cs="Arial"/>
+          <w:b/>
+          <w:bCs/>
+          <w:sz w:val="24"/>
+          <w:szCs w:val="24"/>
+          <w:lang w:val="es-ES"/>
+        </w:rPr>
+      </w:pPr>
+    </w:p>
+    <w:p>
+      <w:pPr>
+        <w:jc w:val="both"/>
+        <w:rPr>
+          <w:rFonts w:ascii="Arial" w:hAnsi="Arial" w:cs="Arial"/>
+          <w:b/>
+          <w:bCs/>
+          <w:sz w:val="24"/>
+          <w:szCs w:val="24"/>
+          <w:lang w:val="es-ES"/>
+        </w:rPr>
+      </w:pPr>
+      <w:r>
+        <w:rPr>
+          <w:rFonts w:ascii="Arial" w:hAnsi="Arial" w:cs="Arial"/>
+          <w:b/>
+          <w:bCs/>
+          <w:sz w:val="24"/>
+          <w:szCs w:val="24"/>
+          <w:lang w:val="es-ES"/>
+        </w:rPr>
+        <w:lastRenderedPageBreak/>
+        <w:t>Diagrama de clases: (Aun en construcción)</w:t>
+      </w:r>
+    </w:p>
+    <w:p>
+      <w:pPr>
+        <w:jc w:val="both"/>
+        <w:rPr>
+          <w:rFonts w:ascii="Arial" w:hAnsi="Arial" w:cs="Arial"/>
+          <w:b/>
+          <w:bCs/>
+          <w:sz w:val="24"/>
+          <w:szCs w:val="24"/>
+          <w:lang w:val="es-ES"/>
+        </w:rPr>
+      </w:pPr>
+      <w:r>
+        <w:rPr>
+          <w:noProof/>
+        </w:rPr>
+        <w:drawing>
+          <wp:inline distT="0" distB="0" distL="0" distR="0" wp14:anchorId="3D4D2EA9" wp14:editId="3EBF1537">
+            <wp:extent cx="5966460" cy="4000500"/>
+            <wp:effectExtent l="0" t="0" r="0" b="0"/>
+            <wp:docPr id="1502604324" name="Imagen 1" descr="Diagrama&#10;&#10;Descripción generada automáticamente"/>
+            <wp:cNvGraphicFramePr>
+              <a:graphicFrameLocks xmlns:a="http://schemas.openxmlformats.org/drawingml/2006/main" noChangeAspect="1"/>
+            </wp:cNvGraphicFramePr>
+            <a:graphic xmlns:a="http://schemas.openxmlformats.org/drawingml/2006/main">
+              <a:graphicData uri="http://schemas.openxmlformats.org/drawingml/2006/picture">
+                <pic:pic xmlns:pic="http://schemas.openxmlformats.org/drawingml/2006/picture">
+                  <pic:nvPicPr>
+                    <pic:cNvPr id="1502604324" name="Imagen 1" descr="Diagrama&#10;&#10;Descripción generada automáticamente"/>
+                    <pic:cNvPicPr/>
+                  </pic:nvPicPr>
+                  <pic:blipFill>
+                    <a:blip r:embed="rId7"/>
+                    <a:stretch>
+                      <a:fillRect/>
+                    </a:stretch>
+                  </pic:blipFill>
+                  <pic:spPr>
+                    <a:xfrm>
+                      <a:off x="0" y="0"/>
+                      <a:ext cx="5966460" cy="4000500"/>
+                    </a:xfrm>
+                    <a:prstGeom prst="rect">
+                      <a:avLst/>
+                    </a:prstGeom>
+                  </pic:spPr>
+                </pic:pic>
+              </a:graphicData>
+            </a:graphic>
+          </wp:inline>
+        </w:drawing>
+      </w:r>
     </w:p>
     <w:p>
       <w:pPr>

</xml_diff>

<commit_message>
Añadido el diagrama de clase
</commit_message>
<xml_diff>
--- a/Análisis.docx
+++ b/Análisis.docx
@@ -76,7 +76,27 @@
           <w:szCs w:val="24"/>
           <w:lang w:val="es-ES"/>
         </w:rPr>
-        <w:t>Se proponen implementar 3 niveles, los cuales tendrán distintas dinámicas y retos para el jugador. El juego consta de un personaje principal, Rick, el cual este encargado de salvar a la humanidad, por los distintos gobiernos mundiales, dado que la tierra esta sometida a la invasión de un</w:t>
+        <w:t xml:space="preserve">Se proponen implementar 3 niveles, los cuales tendrán distintas dinámicas y retos para el jugador. El juego consta de un personaje principal, Rick, el cual este encargado de salvar a la humanidad, por los distintos gobiernos mundiales, dado que la tierra </w:t>
+      </w:r>
+      <w:proofErr w:type="spellStart"/>
+      <w:r>
+        <w:rPr>
+          <w:rFonts w:ascii="Arial" w:hAnsi="Arial" w:cs="Arial"/>
+          <w:sz w:val="24"/>
+          <w:szCs w:val="24"/>
+          <w:lang w:val="es-ES"/>
+        </w:rPr>
+        <w:t>esta</w:t>
+      </w:r>
+      <w:proofErr w:type="spellEnd"/>
+      <w:r>
+        <w:rPr>
+          <w:rFonts w:ascii="Arial" w:hAnsi="Arial" w:cs="Arial"/>
+          <w:sz w:val="24"/>
+          <w:szCs w:val="24"/>
+          <w:lang w:val="es-ES"/>
+        </w:rPr>
+        <w:t xml:space="preserve"> sometida a la invasión de un</w:t>
       </w:r>
       <w:r>
         <w:rPr>
@@ -500,25 +520,70 @@
           <w:szCs w:val="24"/>
           <w:lang w:val="es-ES"/>
         </w:rPr>
-        <w:t>Los extraterrestres usaran el MRU (Movimiento rectilíneo uniforme)</w:t>
-      </w:r>
-      <w:r>
-        <w:rPr>
-          <w:rFonts w:ascii="Arial" w:hAnsi="Arial" w:cs="Arial"/>
-          <w:sz w:val="24"/>
-          <w:szCs w:val="24"/>
-          <w:lang w:val="es-ES"/>
-        </w:rPr>
-        <w:t xml:space="preserve">. Como bien se sabe, este movimiento hará que los extraterrestres avancen de manera constante, en dirección y en velocidad. Adicional a esto, la frecuencia con la que saldrán los extraterrestres será de 2000ms, o mejor dicho 2 segundos. </w:t>
-      </w:r>
-    </w:p>
-    <w:p>
-      <w:pPr>
-        <w:jc w:val="both"/>
-        <w:rPr>
-          <w:rFonts w:ascii="Arial" w:hAnsi="Arial" w:cs="Arial"/>
-          <w:b/>
-          <w:bCs/>
+        <w:t>Los extraterrestres usaran el MRU</w:t>
+      </w:r>
+      <w:r>
+        <w:rPr>
+          <w:rFonts w:ascii="Arial" w:hAnsi="Arial" w:cs="Arial"/>
+          <w:sz w:val="24"/>
+          <w:szCs w:val="24"/>
+          <w:lang w:val="es-ES"/>
+        </w:rPr>
+        <w:t>A. La idea en dicho nivel es representar la caída libre de los extraterrestres, los cuales al llegar a cierto punto de la atmosfera caerán, producto de la fuerza de gravedad que ejerce el planeta tierra.</w:t>
+      </w:r>
+    </w:p>
+    <w:p>
+      <w:pPr>
+        <w:jc w:val="both"/>
+        <w:rPr>
+          <w:rFonts w:ascii="Arial" w:hAnsi="Arial" w:cs="Arial"/>
+          <w:sz w:val="24"/>
+          <w:szCs w:val="24"/>
+          <w:lang w:val="es-ES"/>
+        </w:rPr>
+      </w:pPr>
+      <w:r>
+        <w:rPr>
+          <w:rFonts w:ascii="Arial" w:hAnsi="Arial" w:cs="Arial"/>
+          <w:sz w:val="24"/>
+          <w:szCs w:val="24"/>
+          <w:lang w:val="es-ES"/>
+        </w:rPr>
+        <w:t>Cada vez que uno de los extraterrestres ca</w:t>
+      </w:r>
+      <w:r>
+        <w:rPr>
+          <w:rFonts w:ascii="Arial" w:hAnsi="Arial" w:cs="Arial"/>
+          <w:sz w:val="24"/>
+          <w:szCs w:val="24"/>
+          <w:lang w:val="es-ES"/>
+        </w:rPr>
+        <w:t>iga</w:t>
+      </w:r>
+      <w:r>
+        <w:rPr>
+          <w:rFonts w:ascii="Arial" w:hAnsi="Arial" w:cs="Arial"/>
+          <w:sz w:val="24"/>
+          <w:szCs w:val="24"/>
+          <w:lang w:val="es-ES"/>
+        </w:rPr>
+        <w:t xml:space="preserve"> sobre la superficie se le restará una unidad al protagonista</w:t>
+      </w:r>
+      <w:r>
+        <w:rPr>
+          <w:rFonts w:ascii="Arial" w:hAnsi="Arial" w:cs="Arial"/>
+          <w:sz w:val="24"/>
+          <w:szCs w:val="24"/>
+          <w:lang w:val="es-ES"/>
+        </w:rPr>
+        <w:t xml:space="preserve"> en su vida. Rick tendrá a su favor un arma la cual utiliza disparos verticales.</w:t>
+      </w:r>
+    </w:p>
+    <w:p>
+      <w:pPr>
+        <w:jc w:val="both"/>
+        <w:rPr>
+          <w:rFonts w:ascii="Arial" w:hAnsi="Arial" w:cs="Arial"/>
           <w:sz w:val="24"/>
           <w:szCs w:val="24"/>
           <w:lang w:val="es-ES"/>
@@ -564,195 +629,72 @@
           <w:szCs w:val="24"/>
           <w:lang w:val="es-ES"/>
         </w:rPr>
-        <w:t>Los extraterrestres usaran el MRU</w:t>
-      </w:r>
-      <w:r>
-        <w:rPr>
-          <w:rFonts w:ascii="Arial" w:hAnsi="Arial" w:cs="Arial"/>
-          <w:sz w:val="24"/>
-          <w:szCs w:val="24"/>
-          <w:lang w:val="es-ES"/>
-        </w:rPr>
-        <w:t>A</w:t>
-      </w:r>
-      <w:r>
-        <w:rPr>
-          <w:rFonts w:ascii="Arial" w:hAnsi="Arial" w:cs="Arial"/>
-          <w:sz w:val="24"/>
-          <w:szCs w:val="24"/>
-          <w:lang w:val="es-ES"/>
-        </w:rPr>
-        <w:t xml:space="preserve"> (Movimiento rectilíneo uniforme</w:t>
-      </w:r>
-      <w:r>
-        <w:rPr>
-          <w:rFonts w:ascii="Arial" w:hAnsi="Arial" w:cs="Arial"/>
-          <w:sz w:val="24"/>
-          <w:szCs w:val="24"/>
-          <w:lang w:val="es-ES"/>
-        </w:rPr>
-        <w:t xml:space="preserve"> acelerado</w:t>
-      </w:r>
-      <w:r>
-        <w:rPr>
-          <w:rFonts w:ascii="Arial" w:hAnsi="Arial" w:cs="Arial"/>
-          <w:sz w:val="24"/>
-          <w:szCs w:val="24"/>
-          <w:lang w:val="es-ES"/>
-        </w:rPr>
-        <w:t>)</w:t>
-      </w:r>
-      <w:r>
-        <w:rPr>
-          <w:rFonts w:ascii="Arial" w:hAnsi="Arial" w:cs="Arial"/>
-          <w:sz w:val="24"/>
-          <w:szCs w:val="24"/>
-          <w:lang w:val="es-ES"/>
-        </w:rPr>
-        <w:t xml:space="preserve">. Como bien se sabe, este movimiento hará que los extraterrestres avancen de manera constante, en dirección, pero no en velocidad, la velocidad será mucho mayor. Adicional a esto, la frecuencia con la que saldrán los extraterrestres será de 1000ms, o mejor dicho 1 segundo. </w:t>
-      </w:r>
-    </w:p>
-    <w:p>
-      <w:pPr>
-        <w:jc w:val="both"/>
-        <w:rPr>
-          <w:rFonts w:ascii="Arial" w:hAnsi="Arial" w:cs="Arial"/>
-          <w:sz w:val="24"/>
-          <w:szCs w:val="24"/>
-          <w:lang w:val="es-ES"/>
-        </w:rPr>
-      </w:pPr>
-      <w:r>
-        <w:rPr>
-          <w:rFonts w:ascii="Arial" w:hAnsi="Arial" w:cs="Arial"/>
-          <w:b/>
-          <w:bCs/>
-          <w:sz w:val="24"/>
-          <w:szCs w:val="24"/>
-          <w:lang w:val="es-ES"/>
-        </w:rPr>
-        <w:t>Nivel</w:t>
-      </w:r>
-      <w:r>
-        <w:rPr>
-          <w:rFonts w:ascii="Arial" w:hAnsi="Arial" w:cs="Arial"/>
-          <w:b/>
-          <w:bCs/>
-          <w:sz w:val="24"/>
-          <w:szCs w:val="24"/>
-          <w:lang w:val="es-ES"/>
-        </w:rPr>
-        <w:t xml:space="preserve"> 3</w:t>
-      </w:r>
-      <w:r>
-        <w:rPr>
-          <w:rFonts w:ascii="Arial" w:hAnsi="Arial" w:cs="Arial"/>
-          <w:b/>
-          <w:bCs/>
-          <w:sz w:val="24"/>
-          <w:szCs w:val="24"/>
-          <w:lang w:val="es-ES"/>
-        </w:rPr>
-        <w:t xml:space="preserve">: </w:t>
-      </w:r>
-      <w:r>
-        <w:rPr>
-          <w:rFonts w:ascii="Arial" w:hAnsi="Arial" w:cs="Arial"/>
-          <w:sz w:val="24"/>
-          <w:szCs w:val="24"/>
-          <w:lang w:val="es-ES"/>
-        </w:rPr>
-        <w:t xml:space="preserve">Los extraterrestres usaran </w:t>
-      </w:r>
-      <w:r>
-        <w:rPr>
-          <w:rFonts w:ascii="Arial" w:hAnsi="Arial" w:cs="Arial"/>
-          <w:sz w:val="24"/>
-          <w:szCs w:val="24"/>
-          <w:lang w:val="es-ES"/>
-        </w:rPr>
-        <w:t>un m</w:t>
-      </w:r>
-      <w:r>
-        <w:rPr>
-          <w:rFonts w:ascii="Arial" w:hAnsi="Arial" w:cs="Arial"/>
-          <w:sz w:val="24"/>
-          <w:szCs w:val="24"/>
-          <w:lang w:val="es-ES"/>
-        </w:rPr>
-        <w:t xml:space="preserve">ovimiento </w:t>
-      </w:r>
-      <w:r>
-        <w:rPr>
-          <w:rFonts w:ascii="Arial" w:hAnsi="Arial" w:cs="Arial"/>
-          <w:sz w:val="24"/>
-          <w:szCs w:val="24"/>
-          <w:lang w:val="es-ES"/>
-        </w:rPr>
-        <w:t>circular</w:t>
-      </w:r>
-      <w:r>
-        <w:rPr>
-          <w:rFonts w:ascii="Arial" w:hAnsi="Arial" w:cs="Arial"/>
-          <w:sz w:val="24"/>
-          <w:szCs w:val="24"/>
-          <w:lang w:val="es-ES"/>
-        </w:rPr>
-        <w:t xml:space="preserve"> </w:t>
-      </w:r>
-      <w:r>
-        <w:rPr>
-          <w:rFonts w:ascii="Arial" w:hAnsi="Arial" w:cs="Arial"/>
-          <w:sz w:val="24"/>
-          <w:szCs w:val="24"/>
-          <w:lang w:val="es-ES"/>
-        </w:rPr>
-        <w:t>uniforme</w:t>
-      </w:r>
-      <w:r>
-        <w:rPr>
-          <w:rFonts w:ascii="Arial" w:hAnsi="Arial" w:cs="Arial"/>
-          <w:sz w:val="24"/>
-          <w:szCs w:val="24"/>
-          <w:lang w:val="es-ES"/>
-        </w:rPr>
-        <w:t>. Como bien se sabe, este movimiento</w:t>
-      </w:r>
-      <w:r>
-        <w:rPr>
-          <w:rFonts w:ascii="Arial" w:hAnsi="Arial" w:cs="Arial"/>
-          <w:sz w:val="24"/>
-          <w:szCs w:val="24"/>
-          <w:lang w:val="es-ES"/>
-        </w:rPr>
-        <w:t xml:space="preserve"> necesita de un radio, el cual saldrá de la pantalla una vez el objeto enemigo sea instanciando y posteriormente recorra cierta cantidad de movimiento, lo cual será bastante dificultoso para nuestro héroe, dado que solo tendrá escasos momentos para atacar al enemigo</w:t>
-      </w:r>
-      <w:r>
-        <w:rPr>
-          <w:rFonts w:ascii="Arial" w:hAnsi="Arial" w:cs="Arial"/>
-          <w:sz w:val="24"/>
-          <w:szCs w:val="24"/>
-          <w:lang w:val="es-ES"/>
-        </w:rPr>
-        <w:t>, de lo contrario esté se escapará e ingresará a la tierra</w:t>
-      </w:r>
-      <w:r>
-        <w:rPr>
-          <w:rFonts w:ascii="Arial" w:hAnsi="Arial" w:cs="Arial"/>
-          <w:sz w:val="24"/>
-          <w:szCs w:val="24"/>
-          <w:lang w:val="es-ES"/>
-        </w:rPr>
-        <w:t>. Adicional a esto, la frecuencia con la que saldrán los extraterrestres será de 2000ms, o mejor dicho 2 segundos</w:t>
-      </w:r>
-      <w:r>
-        <w:rPr>
-          <w:rFonts w:ascii="Arial" w:hAnsi="Arial" w:cs="Arial"/>
-          <w:sz w:val="24"/>
-          <w:szCs w:val="24"/>
-          <w:lang w:val="es-ES"/>
-        </w:rPr>
-        <w:t xml:space="preserve">, esto con el objetivo de que se tenga una ayuda adicional para el jugador, dado que atacar el enemigo, como se menciono anteriormente, será una tarea de pocos segundos. En la ilustración 3 se puede observar la manera en la que el enemigo atacará, dado que este nivel requiere un poco mas de análisis. </w:t>
+        <w:t xml:space="preserve">Los extraterrestres </w:t>
+      </w:r>
+      <w:r>
+        <w:rPr>
+          <w:rFonts w:ascii="Arial" w:hAnsi="Arial" w:cs="Arial"/>
+          <w:sz w:val="24"/>
+          <w:szCs w:val="24"/>
+          <w:lang w:val="es-ES"/>
+        </w:rPr>
+        <w:t xml:space="preserve">harán uso de un nuevo enemigo, el cual tendrá un MRU, </w:t>
+      </w:r>
+      <w:r>
+        <w:rPr>
+          <w:rFonts w:ascii="Arial" w:hAnsi="Arial" w:cs="Arial"/>
+          <w:sz w:val="24"/>
+          <w:szCs w:val="24"/>
+          <w:lang w:val="es-ES"/>
+        </w:rPr>
+        <w:t>caracterizado</w:t>
+      </w:r>
+      <w:r>
+        <w:rPr>
+          <w:rFonts w:ascii="Arial" w:hAnsi="Arial" w:cs="Arial"/>
+          <w:sz w:val="24"/>
+          <w:szCs w:val="24"/>
+          <w:lang w:val="es-ES"/>
+        </w:rPr>
+        <w:t xml:space="preserve"> por </w:t>
+      </w:r>
+      <w:r>
+        <w:rPr>
+          <w:rFonts w:ascii="Arial" w:hAnsi="Arial" w:cs="Arial"/>
+          <w:sz w:val="24"/>
+          <w:szCs w:val="24"/>
+          <w:lang w:val="es-ES"/>
+        </w:rPr>
+        <w:t>una</w:t>
+      </w:r>
+      <w:r>
+        <w:rPr>
+          <w:rFonts w:ascii="Arial" w:hAnsi="Arial" w:cs="Arial"/>
+          <w:sz w:val="24"/>
+          <w:szCs w:val="24"/>
+          <w:lang w:val="es-ES"/>
+        </w:rPr>
+        <w:t xml:space="preserve"> velocidad constante. Serán dos las amenazas contra el planeta tierra. Dado que ahora son dos enemigos, los cuales exigen mayor despliegue física y reacción por parte del personaje principal.</w:t>
+      </w:r>
+    </w:p>
+    <w:p>
+      <w:pPr>
+        <w:jc w:val="both"/>
+        <w:rPr>
+          <w:rFonts w:ascii="Arial" w:hAnsi="Arial" w:cs="Arial"/>
+          <w:sz w:val="24"/>
+          <w:szCs w:val="24"/>
+          <w:lang w:val="es-ES"/>
+        </w:rPr>
+      </w:pPr>
+      <w:r>
+        <w:rPr>
+          <w:rFonts w:ascii="Arial" w:hAnsi="Arial" w:cs="Arial"/>
+          <w:sz w:val="24"/>
+          <w:szCs w:val="24"/>
+          <w:lang w:val="es-ES"/>
+        </w:rPr>
+        <w:t>En dicho nivel se reiniciarán los valores de puntuación y salud. El reto será aun más complejo, pues el protagonista debe llegar a 20 puntos para acabar a satisfacción el juego y así liberar el planeta de los indeseados enemigos.</w:t>
       </w:r>
     </w:p>
     <w:p>
@@ -766,10 +708,10 @@
         </w:rPr>
         <w:lastRenderedPageBreak/>
         <w:drawing>
-          <wp:inline distT="0" distB="0" distL="0" distR="0" wp14:anchorId="0B3BBE96" wp14:editId="68DCF8F4">
-            <wp:extent cx="5612130" cy="2770505"/>
+          <wp:inline distT="0" distB="0" distL="0" distR="0" wp14:anchorId="2BDB3110" wp14:editId="7CB498DA">
+            <wp:extent cx="5612130" cy="2580640"/>
             <wp:effectExtent l="0" t="0" r="7620" b="0"/>
-            <wp:docPr id="821001186" name="Imagen 1"/>
+            <wp:docPr id="51321743" name="Imagen 1" descr="Gráfico, Gráfico de cajas y bigotes&#10;&#10;Descripción generada automáticamente"/>
             <wp:cNvGraphicFramePr>
               <a:graphicFrameLocks xmlns:a="http://schemas.openxmlformats.org/drawingml/2006/main" noChangeAspect="1"/>
             </wp:cNvGraphicFramePr>
@@ -777,7 +719,7 @@
               <a:graphicData uri="http://schemas.openxmlformats.org/drawingml/2006/picture">
                 <pic:pic xmlns:pic="http://schemas.openxmlformats.org/drawingml/2006/picture">
                   <pic:nvPicPr>
-                    <pic:cNvPr id="821001186" name=""/>
+                    <pic:cNvPr id="51321743" name="Imagen 1" descr="Gráfico, Gráfico de cajas y bigotes&#10;&#10;Descripción generada automáticamente"/>
                     <pic:cNvPicPr/>
                   </pic:nvPicPr>
                   <pic:blipFill>
@@ -789,7 +731,7 @@
                   <pic:spPr>
                     <a:xfrm>
                       <a:off x="0" y="0"/>
-                      <a:ext cx="5612130" cy="2770505"/>
+                      <a:ext cx="5612130" cy="2580640"/>
                     </a:xfrm>
                     <a:prstGeom prst="rect">
                       <a:avLst/>
@@ -806,6 +748,14 @@
       <w:pPr>
         <w:pStyle w:val="Descripcin"/>
         <w:jc w:val="center"/>
+        <w:rPr>
+          <w:rFonts w:ascii="Arial" w:hAnsi="Arial" w:cs="Arial"/>
+          <w:b/>
+          <w:bCs/>
+          <w:sz w:val="24"/>
+          <w:szCs w:val="24"/>
+          <w:lang w:val="es-ES"/>
+        </w:rPr>
       </w:pPr>
       <w:r>
         <w:t xml:space="preserve">Ilustración </w:t>
@@ -819,236 +769,226 @@
         </w:r>
       </w:fldSimple>
       <w:r>
-        <w:t>: Nivel 3 y sus dinámicas.</w:t>
-      </w:r>
-    </w:p>
-    <w:p>
-      <w:pPr>
-        <w:rPr>
-          <w:rFonts w:ascii="Arial" w:hAnsi="Arial" w:cs="Arial"/>
-          <w:sz w:val="24"/>
-          <w:szCs w:val="24"/>
-        </w:rPr>
-      </w:pPr>
-      <w:r>
-        <w:rPr>
-          <w:rFonts w:ascii="Arial" w:hAnsi="Arial" w:cs="Arial"/>
-          <w:sz w:val="24"/>
-          <w:szCs w:val="24"/>
-        </w:rPr>
-        <w:t>En el nivel 3 se puede observar como serán las dinámicas en el movimiento del enemigo. El saldrá de la pantalla y de la posibilidad de ataque por parte de nuestro héroe, dificultando así de gran manera el juego, por tanto, se debe ser hábil para atacar.</w:t>
-      </w:r>
-    </w:p>
-    <w:p>
-      <w:pPr>
-        <w:rPr>
-          <w:rFonts w:ascii="Arial" w:hAnsi="Arial" w:cs="Arial"/>
-          <w:sz w:val="24"/>
-          <w:szCs w:val="24"/>
-        </w:rPr>
-      </w:pPr>
-    </w:p>
-    <w:p>
-      <w:pPr>
-        <w:rPr>
-          <w:rFonts w:ascii="Arial" w:hAnsi="Arial" w:cs="Arial"/>
-          <w:sz w:val="24"/>
-          <w:szCs w:val="24"/>
-        </w:rPr>
-      </w:pPr>
-      <w:r>
-        <w:rPr>
-          <w:rFonts w:ascii="Arial" w:hAnsi="Arial" w:cs="Arial"/>
-          <w:sz w:val="24"/>
-          <w:szCs w:val="24"/>
-        </w:rPr>
-        <w:t>Conforme se avance en la implementación de las distintas clases y métodos, este documento es susceptible de cambios y modificaciones que vayan en pro de una mejor experiencia para el jugador.</w:t>
-      </w:r>
-    </w:p>
-    <w:p>
-      <w:pPr>
-        <w:jc w:val="both"/>
-        <w:rPr>
-          <w:rFonts w:ascii="Arial" w:hAnsi="Arial" w:cs="Arial"/>
-          <w:b/>
-          <w:bCs/>
-          <w:sz w:val="24"/>
-          <w:szCs w:val="24"/>
-          <w:lang w:val="es-ES"/>
-        </w:rPr>
-      </w:pPr>
-    </w:p>
-    <w:p>
-      <w:pPr>
-        <w:jc w:val="both"/>
-        <w:rPr>
-          <w:rFonts w:ascii="Arial" w:hAnsi="Arial" w:cs="Arial"/>
-          <w:b/>
-          <w:bCs/>
-          <w:sz w:val="24"/>
-          <w:szCs w:val="24"/>
-          <w:lang w:val="es-ES"/>
-        </w:rPr>
-      </w:pPr>
-    </w:p>
-    <w:p>
-      <w:pPr>
-        <w:jc w:val="both"/>
-        <w:rPr>
-          <w:rFonts w:ascii="Arial" w:hAnsi="Arial" w:cs="Arial"/>
-          <w:b/>
-          <w:bCs/>
-          <w:sz w:val="24"/>
-          <w:szCs w:val="24"/>
-          <w:lang w:val="es-ES"/>
-        </w:rPr>
-      </w:pPr>
-    </w:p>
-    <w:p>
-      <w:pPr>
-        <w:jc w:val="both"/>
-        <w:rPr>
-          <w:rFonts w:ascii="Arial" w:hAnsi="Arial" w:cs="Arial"/>
-          <w:b/>
-          <w:bCs/>
-          <w:sz w:val="24"/>
-          <w:szCs w:val="24"/>
-          <w:lang w:val="es-ES"/>
-        </w:rPr>
-      </w:pPr>
-    </w:p>
-    <w:p>
-      <w:pPr>
-        <w:jc w:val="both"/>
-        <w:rPr>
-          <w:rFonts w:ascii="Arial" w:hAnsi="Arial" w:cs="Arial"/>
-          <w:b/>
-          <w:bCs/>
-          <w:sz w:val="24"/>
-          <w:szCs w:val="24"/>
-          <w:lang w:val="es-ES"/>
-        </w:rPr>
-      </w:pPr>
-    </w:p>
-    <w:p>
-      <w:pPr>
-        <w:jc w:val="both"/>
-        <w:rPr>
-          <w:rFonts w:ascii="Arial" w:hAnsi="Arial" w:cs="Arial"/>
-          <w:b/>
-          <w:bCs/>
-          <w:sz w:val="24"/>
-          <w:szCs w:val="24"/>
-          <w:lang w:val="es-ES"/>
-        </w:rPr>
-      </w:pPr>
-    </w:p>
-    <w:p>
-      <w:pPr>
-        <w:jc w:val="both"/>
-        <w:rPr>
-          <w:rFonts w:ascii="Arial" w:hAnsi="Arial" w:cs="Arial"/>
-          <w:b/>
-          <w:bCs/>
-          <w:sz w:val="24"/>
-          <w:szCs w:val="24"/>
-          <w:lang w:val="es-ES"/>
-        </w:rPr>
-      </w:pPr>
-    </w:p>
-    <w:p>
-      <w:pPr>
-        <w:jc w:val="both"/>
-        <w:rPr>
-          <w:rFonts w:ascii="Arial" w:hAnsi="Arial" w:cs="Arial"/>
-          <w:b/>
-          <w:bCs/>
-          <w:sz w:val="24"/>
-          <w:szCs w:val="24"/>
-          <w:lang w:val="es-ES"/>
-        </w:rPr>
-      </w:pPr>
-    </w:p>
-    <w:p>
-      <w:pPr>
-        <w:jc w:val="both"/>
-        <w:rPr>
-          <w:rFonts w:ascii="Arial" w:hAnsi="Arial" w:cs="Arial"/>
-          <w:b/>
-          <w:bCs/>
-          <w:sz w:val="24"/>
-          <w:szCs w:val="24"/>
-          <w:lang w:val="es-ES"/>
-        </w:rPr>
-      </w:pPr>
-    </w:p>
-    <w:p>
-      <w:pPr>
-        <w:jc w:val="both"/>
-        <w:rPr>
-          <w:rFonts w:ascii="Arial" w:hAnsi="Arial" w:cs="Arial"/>
-          <w:b/>
-          <w:bCs/>
-          <w:sz w:val="24"/>
-          <w:szCs w:val="24"/>
-          <w:lang w:val="es-ES"/>
-        </w:rPr>
-      </w:pPr>
-    </w:p>
-    <w:p>
-      <w:pPr>
-        <w:jc w:val="both"/>
-        <w:rPr>
-          <w:rFonts w:ascii="Arial" w:hAnsi="Arial" w:cs="Arial"/>
-          <w:b/>
-          <w:bCs/>
-          <w:sz w:val="24"/>
-          <w:szCs w:val="24"/>
-          <w:lang w:val="es-ES"/>
-        </w:rPr>
-      </w:pPr>
-    </w:p>
-    <w:p>
-      <w:pPr>
-        <w:jc w:val="both"/>
-        <w:rPr>
-          <w:rFonts w:ascii="Arial" w:hAnsi="Arial" w:cs="Arial"/>
-          <w:b/>
-          <w:bCs/>
-          <w:sz w:val="24"/>
-          <w:szCs w:val="24"/>
-          <w:lang w:val="es-ES"/>
-        </w:rPr>
-      </w:pPr>
-      <w:r>
-        <w:rPr>
-          <w:rFonts w:ascii="Arial" w:hAnsi="Arial" w:cs="Arial"/>
-          <w:b/>
-          <w:bCs/>
-          <w:sz w:val="24"/>
-          <w:szCs w:val="24"/>
-          <w:lang w:val="es-ES"/>
+        <w:t>: Nivel 2.</w:t>
+      </w:r>
+    </w:p>
+    <w:p>
+      <w:pPr>
+        <w:keepNext/>
+        <w:jc w:val="both"/>
+      </w:pPr>
+    </w:p>
+    <w:p>
+      <w:pPr>
+        <w:jc w:val="both"/>
+        <w:rPr>
+          <w:rFonts w:ascii="Arial" w:hAnsi="Arial" w:cs="Arial"/>
+          <w:b/>
+          <w:bCs/>
+          <w:sz w:val="24"/>
+          <w:szCs w:val="24"/>
+          <w:lang w:val="es-ES"/>
+        </w:rPr>
+      </w:pPr>
+    </w:p>
+    <w:p>
+      <w:pPr>
+        <w:jc w:val="both"/>
+        <w:rPr>
+          <w:rFonts w:ascii="Arial" w:hAnsi="Arial" w:cs="Arial"/>
+          <w:sz w:val="24"/>
+          <w:szCs w:val="24"/>
+          <w:lang w:val="es-ES"/>
+        </w:rPr>
+      </w:pPr>
+      <w:r>
+        <w:rPr>
+          <w:rFonts w:ascii="Arial" w:hAnsi="Arial" w:cs="Arial"/>
+          <w:sz w:val="24"/>
+          <w:szCs w:val="24"/>
+          <w:lang w:val="es-ES"/>
+        </w:rPr>
+        <w:t xml:space="preserve">En la </w:t>
+      </w:r>
+      <w:r>
+        <w:rPr>
+          <w:rFonts w:ascii="Arial" w:hAnsi="Arial" w:cs="Arial"/>
+          <w:b/>
+          <w:bCs/>
+          <w:sz w:val="24"/>
+          <w:szCs w:val="24"/>
+          <w:lang w:val="es-ES"/>
+        </w:rPr>
+        <w:t xml:space="preserve">ilustración 3 </w:t>
+      </w:r>
+      <w:r>
+        <w:rPr>
+          <w:rFonts w:ascii="Arial" w:hAnsi="Arial" w:cs="Arial"/>
+          <w:sz w:val="24"/>
+          <w:szCs w:val="24"/>
+          <w:lang w:val="es-ES"/>
+        </w:rPr>
+        <w:t>es posible observar como se generan nuevos enemigos, con la misma frecuencia y duplicando los esfuerzos para llevar a buen termino la batalla con los extraterrestres.</w:t>
+      </w:r>
+    </w:p>
+    <w:p>
+      <w:pPr>
+        <w:jc w:val="both"/>
+        <w:rPr>
+          <w:rFonts w:ascii="Arial" w:hAnsi="Arial" w:cs="Arial"/>
+          <w:b/>
+          <w:bCs/>
+          <w:sz w:val="24"/>
+          <w:szCs w:val="24"/>
+          <w:lang w:val="es-ES"/>
+        </w:rPr>
+      </w:pPr>
+    </w:p>
+    <w:p>
+      <w:pPr>
+        <w:jc w:val="both"/>
+        <w:rPr>
+          <w:rFonts w:ascii="Arial" w:hAnsi="Arial" w:cs="Arial"/>
+          <w:b/>
+          <w:bCs/>
+          <w:sz w:val="24"/>
+          <w:szCs w:val="24"/>
+          <w:lang w:val="es-ES"/>
+        </w:rPr>
+      </w:pPr>
+    </w:p>
+    <w:p>
+      <w:pPr>
+        <w:jc w:val="both"/>
+        <w:rPr>
+          <w:rFonts w:ascii="Arial" w:hAnsi="Arial" w:cs="Arial"/>
+          <w:b/>
+          <w:bCs/>
+          <w:sz w:val="24"/>
+          <w:szCs w:val="24"/>
+          <w:lang w:val="es-ES"/>
+        </w:rPr>
+      </w:pPr>
+    </w:p>
+    <w:p>
+      <w:pPr>
+        <w:jc w:val="both"/>
+        <w:rPr>
+          <w:rFonts w:ascii="Arial" w:hAnsi="Arial" w:cs="Arial"/>
+          <w:b/>
+          <w:bCs/>
+          <w:sz w:val="24"/>
+          <w:szCs w:val="24"/>
+          <w:lang w:val="es-ES"/>
+        </w:rPr>
+      </w:pPr>
+    </w:p>
+    <w:p>
+      <w:pPr>
+        <w:jc w:val="both"/>
+        <w:rPr>
+          <w:rFonts w:ascii="Arial" w:hAnsi="Arial" w:cs="Arial"/>
+          <w:b/>
+          <w:bCs/>
+          <w:sz w:val="24"/>
+          <w:szCs w:val="24"/>
+          <w:lang w:val="es-ES"/>
+        </w:rPr>
+      </w:pPr>
+    </w:p>
+    <w:p>
+      <w:pPr>
+        <w:jc w:val="both"/>
+        <w:rPr>
+          <w:rFonts w:ascii="Arial" w:hAnsi="Arial" w:cs="Arial"/>
+          <w:b/>
+          <w:bCs/>
+          <w:sz w:val="24"/>
+          <w:szCs w:val="24"/>
+          <w:lang w:val="es-ES"/>
+        </w:rPr>
+      </w:pPr>
+    </w:p>
+    <w:p>
+      <w:pPr>
+        <w:jc w:val="both"/>
+        <w:rPr>
+          <w:rFonts w:ascii="Arial" w:hAnsi="Arial" w:cs="Arial"/>
+          <w:b/>
+          <w:bCs/>
+          <w:sz w:val="24"/>
+          <w:szCs w:val="24"/>
+          <w:lang w:val="es-ES"/>
+        </w:rPr>
+      </w:pPr>
+    </w:p>
+    <w:p>
+      <w:pPr>
+        <w:jc w:val="both"/>
+        <w:rPr>
+          <w:rFonts w:ascii="Arial" w:hAnsi="Arial" w:cs="Arial"/>
+          <w:b/>
+          <w:bCs/>
+          <w:sz w:val="24"/>
+          <w:szCs w:val="24"/>
+          <w:lang w:val="es-ES"/>
+        </w:rPr>
+      </w:pPr>
+    </w:p>
+    <w:p>
+      <w:pPr>
+        <w:jc w:val="both"/>
+        <w:rPr>
+          <w:rFonts w:ascii="Arial" w:hAnsi="Arial" w:cs="Arial"/>
+          <w:b/>
+          <w:bCs/>
+          <w:sz w:val="24"/>
+          <w:szCs w:val="24"/>
+          <w:lang w:val="es-ES"/>
+        </w:rPr>
+      </w:pPr>
+    </w:p>
+    <w:p>
+      <w:pPr>
+        <w:jc w:val="both"/>
+        <w:rPr>
+          <w:rFonts w:ascii="Arial" w:hAnsi="Arial" w:cs="Arial"/>
+          <w:b/>
+          <w:bCs/>
+          <w:sz w:val="24"/>
+          <w:szCs w:val="24"/>
+          <w:lang w:val="es-ES"/>
+        </w:rPr>
+      </w:pPr>
+      <w:r>
+        <w:rPr>
+          <w:rFonts w:ascii="Arial" w:hAnsi="Arial" w:cs="Arial"/>
+          <w:b/>
+          <w:bCs/>
+          <w:sz w:val="24"/>
+          <w:szCs w:val="24"/>
+          <w:lang w:val="es-ES"/>
+        </w:rPr>
+        <w:t>Diagrama de clases: (Aun en construcción)</w:t>
+      </w:r>
+    </w:p>
+    <w:p>
+      <w:pPr>
+        <w:jc w:val="both"/>
+        <w:rPr>
+          <w:rFonts w:ascii="Arial" w:hAnsi="Arial" w:cs="Arial"/>
+          <w:b/>
+          <w:bCs/>
+          <w:sz w:val="24"/>
+          <w:szCs w:val="24"/>
+          <w:lang w:val="es-ES"/>
+        </w:rPr>
+      </w:pPr>
+      <w:r>
+        <w:rPr>
+          <w:noProof/>
         </w:rPr>
         <w:lastRenderedPageBreak/>
-        <w:t>Diagrama de clases: (Aun en construcción)</w:t>
-      </w:r>
-    </w:p>
-    <w:p>
-      <w:pPr>
-        <w:jc w:val="both"/>
-        <w:rPr>
-          <w:rFonts w:ascii="Arial" w:hAnsi="Arial" w:cs="Arial"/>
-          <w:b/>
-          <w:bCs/>
-          <w:sz w:val="24"/>
-          <w:szCs w:val="24"/>
-          <w:lang w:val="es-ES"/>
-        </w:rPr>
-      </w:pPr>
-      <w:r>
-        <w:rPr>
-          <w:noProof/>
-        </w:rPr>
         <w:drawing>
           <wp:inline distT="0" distB="0" distL="0" distR="0" wp14:anchorId="3D4D2EA9" wp14:editId="3EBF1537">
             <wp:extent cx="5966460" cy="4000500"/>

</xml_diff>